<commit_message>
modos claro y oscuro
</commit_message>
<xml_diff>
--- a/TP 4/Veterinaria - Read Me.docx
+++ b/TP 4/Veterinaria - Read Me.docx
@@ -161,8 +161,6 @@
         </w:rPr>
         <w:t>Escritura de archivos de texto</w:t>
       </w:r>
-      <w:bookmarkStart w:id="0" w:name="_GoBack"/>
-      <w:bookmarkEnd w:id="0"/>
     </w:p>
     <w:p>
       <w:pPr>
@@ -367,6 +365,32 @@
     <w:p>
       <w:pPr>
         <w:pStyle w:val="Prrafodelista"/>
+        <w:numPr>
+          <w:ilvl w:val="0"/>
+          <w:numId w:val="1"/>
+        </w:numPr>
+        <w:rPr>
+          <w:rFonts w:ascii="Verdana" w:hAnsi="Verdana"/>
+        </w:rPr>
+      </w:pPr>
+      <w:r>
+        <w:rPr>
+          <w:rFonts w:ascii="Verdana" w:hAnsi="Verdana"/>
+        </w:rPr>
+        <w:t>También se usa un delegado en el evento.</w:t>
+      </w:r>
+    </w:p>
+    <w:p>
+      <w:pPr>
+        <w:pStyle w:val="Prrafodelista"/>
+        <w:rPr>
+          <w:rFonts w:ascii="Verdana" w:hAnsi="Verdana"/>
+        </w:rPr>
+      </w:pPr>
+    </w:p>
+    <w:p>
+      <w:pPr>
+        <w:pStyle w:val="Prrafodelista"/>
         <w:rPr>
           <w:rFonts w:ascii="Verdana" w:hAnsi="Verdana"/>
         </w:rPr>
@@ -470,8 +494,28 @@
         <w:rPr>
           <w:rFonts w:ascii="Verdana" w:hAnsi="Verdana"/>
         </w:rPr>
-        <w:t>: se dispara un evento</w:t>
-      </w:r>
+        <w:t>:</w:t>
+      </w:r>
+      <w:r>
+        <w:rPr>
+          <w:rFonts w:ascii="Verdana" w:hAnsi="Verdana"/>
+        </w:rPr>
+        <w:t xml:space="preserve"> La app tiene un modo claro y un modo oscuro, según se elija uno u otro</w:t>
+      </w:r>
+      <w:r>
+        <w:rPr>
+          <w:rFonts w:ascii="Verdana" w:hAnsi="Verdana"/>
+        </w:rPr>
+        <w:t xml:space="preserve"> se dispara un evento</w:t>
+      </w:r>
+      <w:r>
+        <w:rPr>
+          <w:rFonts w:ascii="Verdana" w:hAnsi="Verdana"/>
+        </w:rPr>
+        <w:t xml:space="preserve"> que realiza el cambio.</w:t>
+      </w:r>
+      <w:bookmarkStart w:id="0" w:name="_GoBack"/>
+      <w:bookmarkEnd w:id="0"/>
     </w:p>
     <w:sectPr>
       <w:pgSz w:w="11906" w:h="16838"/>

</xml_diff>

<commit_message>
guarda y lee de txt
</commit_message>
<xml_diff>
--- a/TP 4/Veterinaria - Read Me.docx
+++ b/TP 4/Veterinaria - Read Me.docx
@@ -151,6 +151,11 @@
     </w:p>
     <w:p>
       <w:pPr>
+        <w:pStyle w:val="Prrafodelista"/>
+        <w:numPr>
+          <w:ilvl w:val="0"/>
+          <w:numId w:val="2"/>
+        </w:numPr>
         <w:rPr>
           <w:rFonts w:ascii="Verdana" w:hAnsi="Verdana"/>
         </w:rPr>
@@ -161,6 +166,14 @@
         </w:rPr>
         <w:t>Escritura de archivos de texto</w:t>
       </w:r>
+      <w:r>
+        <w:rPr>
+          <w:rFonts w:ascii="Verdana" w:hAnsi="Verdana"/>
+        </w:rPr>
+        <w:t>: Se guarda en un archivo de texto en el escritorio la actual preferencia de modo claro o modo oscuro. Se lee la preferencia desde allí también.</w:t>
+      </w:r>
+      <w:bookmarkStart w:id="0" w:name="_GoBack"/>
+      <w:bookmarkEnd w:id="0"/>
     </w:p>
     <w:p>
       <w:pPr>
@@ -514,8 +527,6 @@
         </w:rPr>
         <w:t xml:space="preserve"> que realiza el cambio.</w:t>
       </w:r>
-      <w:bookmarkStart w:id="0" w:name="_GoBack"/>
-      <w:bookmarkEnd w:id="0"/>
     </w:p>
     <w:sectPr>
       <w:pgSz w:w="11906" w:h="16838"/>
@@ -530,6 +541,119 @@
 <file path=word/numbering.xml><?xml version="1.0" encoding="utf-8"?>
 <w:numbering xmlns:wpc="http://schemas.microsoft.com/office/word/2010/wordprocessingCanvas" xmlns:cx="http://schemas.microsoft.com/office/drawing/2014/chartex" xmlns:mc="http://schemas.openxmlformats.org/markup-compatibility/2006" xmlns:o="urn:schemas-microsoft-com:office:office" xmlns:r="http://schemas.openxmlformats.org/officeDocument/2006/relationships" xmlns:m="http://schemas.openxmlformats.org/officeDocument/2006/math" xmlns:v="urn:schemas-microsoft-com:vml" xmlns:wp14="http://schemas.microsoft.com/office/word/2010/wordprocessingDrawing" xmlns:wp="http://schemas.openxmlformats.org/drawingml/2006/wordprocessingDrawing" xmlns:w10="urn:schemas-microsoft-com:office:word" xmlns:w="http://schemas.openxmlformats.org/wordprocessingml/2006/main" xmlns:w14="http://schemas.microsoft.com/office/word/2010/wordml" xmlns:w15="http://schemas.microsoft.com/office/word/2012/wordml" xmlns:w16se="http://schemas.microsoft.com/office/word/2015/wordml/symex" xmlns:wpg="http://schemas.microsoft.com/office/word/2010/wordprocessingGroup" xmlns:wpi="http://schemas.microsoft.com/office/word/2010/wordprocessingInk" xmlns:wne="http://schemas.microsoft.com/office/word/2006/wordml" xmlns:wps="http://schemas.microsoft.com/office/word/2010/wordprocessingShape" mc:Ignorable="w14 w15 w16se wp14">
   <w:abstractNum w:abstractNumId="0" w15:restartNumberingAfterBreak="0">
+    <w:nsid w:val="36813BAD"/>
+    <w:multiLevelType w:val="hybridMultilevel"/>
+    <w:tmpl w:val="5D02A7F4"/>
+    <w:lvl w:ilvl="0" w:tplc="2C0A000D">
+      <w:start w:val="1"/>
+      <w:numFmt w:val="bullet"/>
+      <w:lvlText w:val=""/>
+      <w:lvlJc w:val="left"/>
+      <w:pPr>
+        <w:ind w:left="720" w:hanging="360"/>
+      </w:pPr>
+      <w:rPr>
+        <w:rFonts w:ascii="Wingdings" w:hAnsi="Wingdings" w:hint="default"/>
+      </w:rPr>
+    </w:lvl>
+    <w:lvl w:ilvl="1" w:tplc="2C0A0003" w:tentative="1">
+      <w:start w:val="1"/>
+      <w:numFmt w:val="bullet"/>
+      <w:lvlText w:val="o"/>
+      <w:lvlJc w:val="left"/>
+      <w:pPr>
+        <w:ind w:left="1440" w:hanging="360"/>
+      </w:pPr>
+      <w:rPr>
+        <w:rFonts w:ascii="Courier New" w:hAnsi="Courier New" w:cs="Courier New" w:hint="default"/>
+      </w:rPr>
+    </w:lvl>
+    <w:lvl w:ilvl="2" w:tplc="2C0A0005" w:tentative="1">
+      <w:start w:val="1"/>
+      <w:numFmt w:val="bullet"/>
+      <w:lvlText w:val=""/>
+      <w:lvlJc w:val="left"/>
+      <w:pPr>
+        <w:ind w:left="2160" w:hanging="360"/>
+      </w:pPr>
+      <w:rPr>
+        <w:rFonts w:ascii="Wingdings" w:hAnsi="Wingdings" w:hint="default"/>
+      </w:rPr>
+    </w:lvl>
+    <w:lvl w:ilvl="3" w:tplc="2C0A0001" w:tentative="1">
+      <w:start w:val="1"/>
+      <w:numFmt w:val="bullet"/>
+      <w:lvlText w:val=""/>
+      <w:lvlJc w:val="left"/>
+      <w:pPr>
+        <w:ind w:left="2880" w:hanging="360"/>
+      </w:pPr>
+      <w:rPr>
+        <w:rFonts w:ascii="Symbol" w:hAnsi="Symbol" w:hint="default"/>
+      </w:rPr>
+    </w:lvl>
+    <w:lvl w:ilvl="4" w:tplc="2C0A0003" w:tentative="1">
+      <w:start w:val="1"/>
+      <w:numFmt w:val="bullet"/>
+      <w:lvlText w:val="o"/>
+      <w:lvlJc w:val="left"/>
+      <w:pPr>
+        <w:ind w:left="3600" w:hanging="360"/>
+      </w:pPr>
+      <w:rPr>
+        <w:rFonts w:ascii="Courier New" w:hAnsi="Courier New" w:cs="Courier New" w:hint="default"/>
+      </w:rPr>
+    </w:lvl>
+    <w:lvl w:ilvl="5" w:tplc="2C0A0005" w:tentative="1">
+      <w:start w:val="1"/>
+      <w:numFmt w:val="bullet"/>
+      <w:lvlText w:val=""/>
+      <w:lvlJc w:val="left"/>
+      <w:pPr>
+        <w:ind w:left="4320" w:hanging="360"/>
+      </w:pPr>
+      <w:rPr>
+        <w:rFonts w:ascii="Wingdings" w:hAnsi="Wingdings" w:hint="default"/>
+      </w:rPr>
+    </w:lvl>
+    <w:lvl w:ilvl="6" w:tplc="2C0A0001" w:tentative="1">
+      <w:start w:val="1"/>
+      <w:numFmt w:val="bullet"/>
+      <w:lvlText w:val=""/>
+      <w:lvlJc w:val="left"/>
+      <w:pPr>
+        <w:ind w:left="5040" w:hanging="360"/>
+      </w:pPr>
+      <w:rPr>
+        <w:rFonts w:ascii="Symbol" w:hAnsi="Symbol" w:hint="default"/>
+      </w:rPr>
+    </w:lvl>
+    <w:lvl w:ilvl="7" w:tplc="2C0A0003" w:tentative="1">
+      <w:start w:val="1"/>
+      <w:numFmt w:val="bullet"/>
+      <w:lvlText w:val="o"/>
+      <w:lvlJc w:val="left"/>
+      <w:pPr>
+        <w:ind w:left="5760" w:hanging="360"/>
+      </w:pPr>
+      <w:rPr>
+        <w:rFonts w:ascii="Courier New" w:hAnsi="Courier New" w:cs="Courier New" w:hint="default"/>
+      </w:rPr>
+    </w:lvl>
+    <w:lvl w:ilvl="8" w:tplc="2C0A0005" w:tentative="1">
+      <w:start w:val="1"/>
+      <w:numFmt w:val="bullet"/>
+      <w:lvlText w:val=""/>
+      <w:lvlJc w:val="left"/>
+      <w:pPr>
+        <w:ind w:left="6480" w:hanging="360"/>
+      </w:pPr>
+      <w:rPr>
+        <w:rFonts w:ascii="Wingdings" w:hAnsi="Wingdings" w:hint="default"/>
+      </w:rPr>
+    </w:lvl>
+  </w:abstractNum>
+  <w:abstractNum w:abstractNumId="1" w15:restartNumberingAfterBreak="0">
     <w:nsid w:val="7A8C19A2"/>
     <w:multiLevelType w:val="hybridMultilevel"/>
     <w:tmpl w:val="303E4AB4"/>
@@ -643,6 +767,9 @@
     </w:lvl>
   </w:abstractNum>
   <w:num w:numId="1">
+    <w:abstractNumId w:val="1"/>
+  </w:num>
+  <w:num w:numId="2">
     <w:abstractNumId w:val="0"/>
   </w:num>
 </w:numbering>

</xml_diff>

<commit_message>
faltaba un punto y coma
</commit_message>
<xml_diff>
--- a/TP 4/Veterinaria - Read Me.docx
+++ b/TP 4/Veterinaria - Read Me.docx
@@ -32,18 +32,25 @@
         <w:rPr>
           <w:rFonts w:ascii="Verdana" w:hAnsi="Verdana"/>
           <w:b/>
+          <w:u w:val="single"/>
         </w:rPr>
       </w:pPr>
       <w:r>
         <w:rPr>
           <w:rFonts w:ascii="Verdana" w:hAnsi="Verdana"/>
           <w:b/>
+          <w:u w:val="single"/>
         </w:rPr>
         <w:t xml:space="preserve">Corrección de errores del TP3 </w:t>
       </w:r>
     </w:p>
     <w:p>
       <w:pPr>
+        <w:pStyle w:val="Prrafodelista"/>
+        <w:numPr>
+          <w:ilvl w:val="0"/>
+          <w:numId w:val="3"/>
+        </w:numPr>
         <w:rPr>
           <w:rFonts w:ascii="Verdana" w:hAnsi="Verdana"/>
           <w:color w:val="FF0000"/>
@@ -53,56 +60,47 @@
         <w:rPr>
           <w:rFonts w:ascii="Verdana" w:hAnsi="Verdana"/>
         </w:rPr>
-        <w:t xml:space="preserve">Pruebas unitarias: se corrige la prueba unitaria </w:t>
-      </w:r>
-      <w:r>
+        <w:t>Pruebas unitarias: se corrige la prueba unitaria</w:t>
+      </w:r>
+      <w:r>
+        <w:rPr>
+          <w:rFonts w:ascii="Verdana" w:hAnsi="Verdana"/>
+        </w:rPr>
+        <w:t>, las cinco pruebas funcionan correctamente.</w:t>
+      </w:r>
+      <w:r>
+        <w:rPr>
+          <w:rFonts w:ascii="Verdana" w:hAnsi="Verdana"/>
+        </w:rPr>
+        <w:t xml:space="preserve"> </w:t>
+      </w:r>
+    </w:p>
+    <w:p>
+      <w:pPr>
         <w:rPr>
           <w:rFonts w:ascii="Verdana" w:hAnsi="Verdana"/>
           <w:color w:val="FF0000"/>
         </w:rPr>
-        <w:t>TODO</w:t>
-      </w:r>
+      </w:pPr>
+      <w:bookmarkStart w:id="0" w:name="_GoBack"/>
+      <w:proofErr w:type="gramStart"/>
       <w:r>
         <w:rPr>
           <w:rFonts w:ascii="Verdana" w:hAnsi="Verdana"/>
           <w:color w:val="FF0000"/>
         </w:rPr>
-        <w:t xml:space="preserve"> error en el constructor utiliza dos </w:t>
-      </w:r>
-      <w:proofErr w:type="spellStart"/>
+        <w:t>Excepciones .</w:t>
+      </w:r>
+      <w:proofErr w:type="gramEnd"/>
       <w:r>
         <w:rPr>
           <w:rFonts w:ascii="Verdana" w:hAnsi="Verdana"/>
           <w:color w:val="FF0000"/>
         </w:rPr>
-        <w:t>parametros</w:t>
-      </w:r>
-      <w:proofErr w:type="spellEnd"/>
-    </w:p>
-    <w:p>
-      <w:pPr>
-        <w:rPr>
-          <w:rFonts w:ascii="Verdana" w:hAnsi="Verdana"/>
-          <w:color w:val="FF0000"/>
-        </w:rPr>
-      </w:pPr>
-      <w:proofErr w:type="gramStart"/>
-      <w:r>
-        <w:rPr>
-          <w:rFonts w:ascii="Verdana" w:hAnsi="Verdana"/>
-          <w:color w:val="FF0000"/>
-        </w:rPr>
-        <w:t>Excepciones .</w:t>
-      </w:r>
-      <w:proofErr w:type="gramEnd"/>
-      <w:r>
-        <w:rPr>
-          <w:rFonts w:ascii="Verdana" w:hAnsi="Verdana"/>
-          <w:color w:val="FF0000"/>
-        </w:rPr>
         <w:t xml:space="preserve"> excepción por defecto</w:t>
       </w:r>
     </w:p>
+    <w:bookmarkEnd w:id="0"/>
     <w:p>
       <w:pPr>
         <w:rPr>
@@ -172,8 +170,6 @@
         </w:rPr>
         <w:t>: Se guarda en un archivo de texto en el escritorio la actual preferencia de modo claro o modo oscuro. Se lee la preferencia desde allí también.</w:t>
       </w:r>
-      <w:bookmarkStart w:id="0" w:name="_GoBack"/>
-      <w:bookmarkEnd w:id="0"/>
     </w:p>
     <w:p>
       <w:pPr>
@@ -187,12 +183,14 @@
         <w:rPr>
           <w:rFonts w:ascii="Verdana" w:hAnsi="Verdana"/>
           <w:b/>
+          <w:u w:val="single"/>
         </w:rPr>
       </w:pPr>
       <w:r>
         <w:rPr>
           <w:rFonts w:ascii="Verdana" w:hAnsi="Verdana"/>
           <w:b/>
+          <w:u w:val="single"/>
         </w:rPr>
         <w:t>Temas vistos entre la clase 15 a 20</w:t>
       </w:r>
@@ -766,11 +764,128 @@
       </w:rPr>
     </w:lvl>
   </w:abstractNum>
+  <w:abstractNum w:abstractNumId="2" w15:restartNumberingAfterBreak="0">
+    <w:nsid w:val="7DA628C6"/>
+    <w:multiLevelType w:val="hybridMultilevel"/>
+    <w:tmpl w:val="EC806EBA"/>
+    <w:lvl w:ilvl="0" w:tplc="5F5E0AE0">
+      <w:start w:val="1"/>
+      <w:numFmt w:val="bullet"/>
+      <w:lvlText w:val=""/>
+      <w:lvlJc w:val="left"/>
+      <w:pPr>
+        <w:ind w:left="720" w:hanging="360"/>
+      </w:pPr>
+      <w:rPr>
+        <w:rFonts w:ascii="Wingdings" w:hAnsi="Wingdings" w:hint="default"/>
+        <w:color w:val="auto"/>
+      </w:rPr>
+    </w:lvl>
+    <w:lvl w:ilvl="1" w:tplc="2C0A0003" w:tentative="1">
+      <w:start w:val="1"/>
+      <w:numFmt w:val="bullet"/>
+      <w:lvlText w:val="o"/>
+      <w:lvlJc w:val="left"/>
+      <w:pPr>
+        <w:ind w:left="1440" w:hanging="360"/>
+      </w:pPr>
+      <w:rPr>
+        <w:rFonts w:ascii="Courier New" w:hAnsi="Courier New" w:cs="Courier New" w:hint="default"/>
+      </w:rPr>
+    </w:lvl>
+    <w:lvl w:ilvl="2" w:tplc="2C0A0005" w:tentative="1">
+      <w:start w:val="1"/>
+      <w:numFmt w:val="bullet"/>
+      <w:lvlText w:val=""/>
+      <w:lvlJc w:val="left"/>
+      <w:pPr>
+        <w:ind w:left="2160" w:hanging="360"/>
+      </w:pPr>
+      <w:rPr>
+        <w:rFonts w:ascii="Wingdings" w:hAnsi="Wingdings" w:hint="default"/>
+      </w:rPr>
+    </w:lvl>
+    <w:lvl w:ilvl="3" w:tplc="2C0A0001" w:tentative="1">
+      <w:start w:val="1"/>
+      <w:numFmt w:val="bullet"/>
+      <w:lvlText w:val=""/>
+      <w:lvlJc w:val="left"/>
+      <w:pPr>
+        <w:ind w:left="2880" w:hanging="360"/>
+      </w:pPr>
+      <w:rPr>
+        <w:rFonts w:ascii="Symbol" w:hAnsi="Symbol" w:hint="default"/>
+      </w:rPr>
+    </w:lvl>
+    <w:lvl w:ilvl="4" w:tplc="2C0A0003" w:tentative="1">
+      <w:start w:val="1"/>
+      <w:numFmt w:val="bullet"/>
+      <w:lvlText w:val="o"/>
+      <w:lvlJc w:val="left"/>
+      <w:pPr>
+        <w:ind w:left="3600" w:hanging="360"/>
+      </w:pPr>
+      <w:rPr>
+        <w:rFonts w:ascii="Courier New" w:hAnsi="Courier New" w:cs="Courier New" w:hint="default"/>
+      </w:rPr>
+    </w:lvl>
+    <w:lvl w:ilvl="5" w:tplc="2C0A0005" w:tentative="1">
+      <w:start w:val="1"/>
+      <w:numFmt w:val="bullet"/>
+      <w:lvlText w:val=""/>
+      <w:lvlJc w:val="left"/>
+      <w:pPr>
+        <w:ind w:left="4320" w:hanging="360"/>
+      </w:pPr>
+      <w:rPr>
+        <w:rFonts w:ascii="Wingdings" w:hAnsi="Wingdings" w:hint="default"/>
+      </w:rPr>
+    </w:lvl>
+    <w:lvl w:ilvl="6" w:tplc="2C0A0001" w:tentative="1">
+      <w:start w:val="1"/>
+      <w:numFmt w:val="bullet"/>
+      <w:lvlText w:val=""/>
+      <w:lvlJc w:val="left"/>
+      <w:pPr>
+        <w:ind w:left="5040" w:hanging="360"/>
+      </w:pPr>
+      <w:rPr>
+        <w:rFonts w:ascii="Symbol" w:hAnsi="Symbol" w:hint="default"/>
+      </w:rPr>
+    </w:lvl>
+    <w:lvl w:ilvl="7" w:tplc="2C0A0003" w:tentative="1">
+      <w:start w:val="1"/>
+      <w:numFmt w:val="bullet"/>
+      <w:lvlText w:val="o"/>
+      <w:lvlJc w:val="left"/>
+      <w:pPr>
+        <w:ind w:left="5760" w:hanging="360"/>
+      </w:pPr>
+      <w:rPr>
+        <w:rFonts w:ascii="Courier New" w:hAnsi="Courier New" w:cs="Courier New" w:hint="default"/>
+      </w:rPr>
+    </w:lvl>
+    <w:lvl w:ilvl="8" w:tplc="2C0A0005" w:tentative="1">
+      <w:start w:val="1"/>
+      <w:numFmt w:val="bullet"/>
+      <w:lvlText w:val=""/>
+      <w:lvlJc w:val="left"/>
+      <w:pPr>
+        <w:ind w:left="6480" w:hanging="360"/>
+      </w:pPr>
+      <w:rPr>
+        <w:rFonts w:ascii="Wingdings" w:hAnsi="Wingdings" w:hint="default"/>
+      </w:rPr>
+    </w:lvl>
+  </w:abstractNum>
   <w:num w:numId="1">
     <w:abstractNumId w:val="1"/>
   </w:num>
   <w:num w:numId="2">
     <w:abstractNumId w:val="0"/>
+  </w:num>
+  <w:num w:numId="3">
+    <w:abstractNumId w:val="2"/>
   </w:num>
 </w:numbering>
 </file>

</xml_diff>